<commit_message>
Update [INF] MDP KAMIS E-401 Minggu 2.docx
</commit_message>
<xml_diff>
--- a/[INF] MDP KAMIS E-401 Minggu 2/[INF] MDP KAMIS E-401 Minggu 2.docx
+++ b/[INF] MDP KAMIS E-401 Minggu 2/[INF] MDP KAMIS E-401 Minggu 2.docx
@@ -1,6 +1,6 @@
 
 <file path=word/document.xml><?xml version="1.0" encoding="utf-8"?>
-<w:document xmlns:wpc="http://schemas.microsoft.com/office/word/2010/wordprocessingCanvas" xmlns:cx="http://schemas.microsoft.com/office/drawing/2014/chartex" xmlns:cx1="http://schemas.microsoft.com/office/drawing/2015/9/8/chartex" xmlns:cx2="http://schemas.microsoft.com/office/drawing/2015/10/21/chartex" xmlns:cx3="http://schemas.microsoft.com/office/drawing/2016/5/9/chartex" xmlns:cx4="http://schemas.microsoft.com/office/drawing/2016/5/10/chartex" xmlns:cx5="http://schemas.microsoft.com/office/drawing/2016/5/11/chartex" xmlns:cx6="http://schemas.microsoft.com/office/drawing/2016/5/12/chartex" xmlns:cx7="http://schemas.microsoft.com/office/drawing/2016/5/13/chartex" xmlns:cx8="http://schemas.microsoft.com/office/drawing/2016/5/14/chartex" xmlns:mc="http://schemas.openxmlformats.org/markup-compatibility/2006" xmlns:aink="http://schemas.microsoft.com/office/drawing/2016/ink" xmlns:am3d="http://schemas.microsoft.com/office/drawing/2017/model3d" xmlns:o="urn:schemas-microsoft-com:office:office" xmlns:r="http://schemas.openxmlformats.org/officeDocument/2006/relationships" xmlns:m="http://schemas.openxmlformats.org/officeDocument/2006/math" xmlns:v="urn:schemas-microsoft-com:vml" xmlns:wp14="http://schemas.microsoft.com/office/word/2010/wordprocessingDrawing" xmlns:wp="http://schemas.openxmlformats.org/drawingml/2006/wordprocessingDrawing" xmlns:w10="urn:schemas-microsoft-com:office:word" xmlns:w="http://schemas.openxmlformats.org/wordprocessingml/2006/main" xmlns:w14="http://schemas.microsoft.com/office/word/2010/wordml" xmlns:w15="http://schemas.microsoft.com/office/word/2012/wordml" xmlns:w16cex="http://schemas.microsoft.com/office/word/2018/wordml/cex" xmlns:w16cid="http://schemas.microsoft.com/office/word/2016/wordml/cid" xmlns:w16="http://schemas.microsoft.com/office/word/2018/wordml" xmlns:w16sdtdh="http://schemas.microsoft.com/office/word/2020/wordml/sdtdatahash" xmlns:w16se="http://schemas.microsoft.com/office/word/2015/wordml/symex" xmlns:wpg="http://schemas.microsoft.com/office/word/2010/wordprocessingGroup" xmlns:wpi="http://schemas.microsoft.com/office/word/2010/wordprocessingInk" xmlns:wne="http://schemas.microsoft.com/office/word/2006/wordml" xmlns:wps="http://schemas.microsoft.com/office/word/2010/wordprocessingShape" mc:Ignorable="w14 w15 w16se w16cid w16 w16cex w16sdtdh wp14">
+<w:document xmlns:wpc="http://schemas.microsoft.com/office/word/2010/wordprocessingCanvas" xmlns:cx="http://schemas.microsoft.com/office/drawing/2014/chartex" xmlns:cx1="http://schemas.microsoft.com/office/drawing/2015/9/8/chartex" xmlns:cx2="http://schemas.microsoft.com/office/drawing/2015/10/21/chartex" xmlns:cx3="http://schemas.microsoft.com/office/drawing/2016/5/9/chartex" xmlns:cx4="http://schemas.microsoft.com/office/drawing/2016/5/10/chartex" xmlns:cx5="http://schemas.microsoft.com/office/drawing/2016/5/11/chartex" xmlns:cx6="http://schemas.microsoft.com/office/drawing/2016/5/12/chartex" xmlns:cx7="http://schemas.microsoft.com/office/drawing/2016/5/13/chartex" xmlns:cx8="http://schemas.microsoft.com/office/drawing/2016/5/14/chartex" xmlns:mc="http://schemas.openxmlformats.org/markup-compatibility/2006" xmlns:aink="http://schemas.microsoft.com/office/drawing/2016/ink" xmlns:am3d="http://schemas.microsoft.com/office/drawing/2017/model3d" xmlns:o="urn:schemas-microsoft-com:office:office" xmlns:oel="http://schemas.microsoft.com/office/2019/extlst" xmlns:r="http://schemas.openxmlformats.org/officeDocument/2006/relationships" xmlns:m="http://schemas.openxmlformats.org/officeDocument/2006/math" xmlns:v="urn:schemas-microsoft-com:vml" xmlns:wp14="http://schemas.microsoft.com/office/word/2010/wordprocessingDrawing" xmlns:wp="http://schemas.openxmlformats.org/drawingml/2006/wordprocessingDrawing" xmlns:w10="urn:schemas-microsoft-com:office:word" xmlns:w="http://schemas.openxmlformats.org/wordprocessingml/2006/main" xmlns:w14="http://schemas.microsoft.com/office/word/2010/wordml" xmlns:w15="http://schemas.microsoft.com/office/word/2012/wordml" xmlns:w16cex="http://schemas.microsoft.com/office/word/2018/wordml/cex" xmlns:w16cid="http://schemas.microsoft.com/office/word/2016/wordml/cid" xmlns:w16="http://schemas.microsoft.com/office/word/2018/wordml" xmlns:w16du="http://schemas.microsoft.com/office/word/2023/wordml/word16du" xmlns:w16sdtdh="http://schemas.microsoft.com/office/word/2020/wordml/sdtdatahash" xmlns:w16se="http://schemas.microsoft.com/office/word/2015/wordml/symex" xmlns:wpg="http://schemas.microsoft.com/office/word/2010/wordprocessingGroup" xmlns:wpi="http://schemas.microsoft.com/office/word/2010/wordprocessingInk" xmlns:wne="http://schemas.microsoft.com/office/word/2006/wordml" xmlns:wps="http://schemas.microsoft.com/office/word/2010/wordprocessingShape" mc:Ignorable="w14 w15 w16se w16cid w16 w16cex w16sdtdh w16du wp14">
   <w:body>
     <w:p>
       <w:pPr>
@@ -278,7 +278,7 @@
               </wp:anchor>
             </w:drawing>
           </mc:Choice>
-          <mc:Fallback xmlns:w16sdtfl="http://schemas.microsoft.com/office/word/2024/wordml/sdtformatlock" xmlns:w16du="http://schemas.microsoft.com/office/word/2023/wordml/word16du" xmlns:oel="http://schemas.microsoft.com/office/2019/extlst">
+          <mc:Fallback xmlns:w16sdtfl="http://schemas.microsoft.com/office/word/2024/wordml/sdtformatlock">
             <w:pict>
               <v:shapetype w14:anchorId="4A0D06C2" id="_x0000_t32" coordsize="21600,21600" o:spt="32" o:oned="t" path="m,l21600,21600e" filled="f">
                 <v:path arrowok="t" fillok="f" o:connecttype="none"/>
@@ -475,21 +475,7 @@
         <w:rPr>
           <w:lang w:val="en-US"/>
         </w:rPr>
-        <w:t xml:space="preserve">3 </w:t>
-      </w:r>
-      <w:proofErr w:type="spellStart"/>
-      <w:r>
-        <w:rPr>
-          <w:lang w:val="en-US"/>
-        </w:rPr>
-        <w:t>Maret</w:t>
-      </w:r>
-      <w:proofErr w:type="spellEnd"/>
-      <w:r>
-        <w:rPr>
-          <w:lang w:val="en-US"/>
-        </w:rPr>
-        <w:t xml:space="preserve"> </w:t>
+        <w:t xml:space="preserve">3 Maret </w:t>
       </w:r>
       <w:r>
         <w:rPr>
@@ -529,19 +515,11 @@
         <w:tab/>
         <w:t xml:space="preserve">: </w:t>
       </w:r>
-      <w:proofErr w:type="spellStart"/>
-      <w:r>
-        <w:rPr>
-          <w:lang w:val="en-US"/>
-        </w:rPr>
-        <w:t>Materi</w:t>
-      </w:r>
-      <w:proofErr w:type="spellEnd"/>
-      <w:r>
-        <w:rPr>
-          <w:lang w:val="en-US"/>
-        </w:rPr>
-        <w:t xml:space="preserve"> dan </w:t>
+      <w:r>
+        <w:rPr>
+          <w:lang w:val="en-US"/>
+        </w:rPr>
+        <w:t xml:space="preserve">Materi dan </w:t>
       </w:r>
       <w:proofErr w:type="spellStart"/>
       <w:r>
@@ -616,7 +594,7 @@
               </wp:anchor>
             </w:drawing>
           </mc:Choice>
-          <mc:Fallback xmlns:w16sdtfl="http://schemas.microsoft.com/office/word/2024/wordml/sdtformatlock" xmlns:w16du="http://schemas.microsoft.com/office/word/2023/wordml/word16du" xmlns:oel="http://schemas.microsoft.com/office/2019/extlst">
+          <mc:Fallback xmlns:w16sdtfl="http://schemas.microsoft.com/office/word/2024/wordml/sdtformatlock">
             <w:pict>
               <v:shape w14:anchorId="0F316788" id="Straight Arrow Connector 1047" o:spid="_x0000_s1026" type="#_x0000_t32" style="position:absolute;margin-left:-1pt;margin-top:1pt;width:522pt;height:.75pt;z-index:251663360;visibility:visible;mso-wrap-style:square;mso-wrap-distance-left:9pt;mso-wrap-distance-top:0;mso-wrap-distance-right:9pt;mso-wrap-distance-bottom:0;mso-position-horizontal:absolute;mso-position-horizontal-relative:text;mso-position-vertical:absolute;mso-position-vertical-relative:text" o:gfxdata="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" strokeweight="2.5pt">
                 <v:stroke startarrowwidth="narrow" startarrowlength="short" endarrowwidth="narrow" endarrowlength="short" linestyle="thinThin" joinstyle="miter"/>
@@ -911,21 +889,7 @@
         <w:rPr>
           <w:lang w:val="en-US"/>
         </w:rPr>
-        <w:t xml:space="preserve"> Player vs CPU. </w:t>
-      </w:r>
-      <w:proofErr w:type="spellStart"/>
-      <w:r>
-        <w:rPr>
-          <w:lang w:val="en-US"/>
-        </w:rPr>
-        <w:t>Saat</w:t>
-      </w:r>
-      <w:proofErr w:type="spellEnd"/>
-      <w:r>
-        <w:rPr>
-          <w:lang w:val="en-US"/>
-        </w:rPr>
-        <w:t xml:space="preserve"> user </w:t>
+        <w:t xml:space="preserve"> Player vs CPU. Saat user </w:t>
       </w:r>
       <w:proofErr w:type="spellStart"/>
       <w:r>
@@ -4036,19 +4000,11 @@
                 <w:lang w:val="en-US"/>
               </w:rPr>
             </w:pPr>
-            <w:proofErr w:type="spellStart"/>
-            <w:r>
-              <w:rPr>
-                <w:lang w:val="en-US"/>
-              </w:rPr>
-              <w:t>Dapat</w:t>
-            </w:r>
-            <w:proofErr w:type="spellEnd"/>
-            <w:r>
-              <w:rPr>
-                <w:lang w:val="en-US"/>
-              </w:rPr>
-              <w:t xml:space="preserve"> Kembali </w:t>
+            <w:r>
+              <w:rPr>
+                <w:lang w:val="en-US"/>
+              </w:rPr>
+              <w:t xml:space="preserve">Dapat Kembali </w:t>
             </w:r>
             <w:proofErr w:type="spellStart"/>
             <w:r>
@@ -4935,6 +4891,7 @@
         <w:rPr>
           <w:b/>
           <w:bCs/>
+          <w:noProof/>
           <w:lang w:val="en-US"/>
         </w:rPr>
         <w:drawing>
@@ -5436,6 +5393,7 @@
         <w:rPr>
           <w:b/>
           <w:bCs/>
+          <w:noProof/>
           <w:lang w:val="en-US"/>
         </w:rPr>
         <w:drawing>
@@ -5613,21 +5571,7 @@
         <w:rPr>
           <w:lang w:val="en-US"/>
         </w:rPr>
-        <w:t xml:space="preserve"> </w:t>
-      </w:r>
-      <w:proofErr w:type="spellStart"/>
-      <w:r>
-        <w:rPr>
-          <w:lang w:val="en-US"/>
-        </w:rPr>
-        <w:t>Kuning</w:t>
-      </w:r>
-      <w:proofErr w:type="spellEnd"/>
-      <w:r>
-        <w:rPr>
-          <w:lang w:val="en-US"/>
-        </w:rPr>
-        <w:t xml:space="preserve">, Hijau, Merah, Magenta. </w:t>
+        <w:t xml:space="preserve"> Kuning, Hijau, Merah, Magenta. </w:t>
       </w:r>
       <w:proofErr w:type="spellStart"/>
       <w:r>
@@ -5815,27 +5759,7 @@
         <w:rPr>
           <w:lang w:val="en-US"/>
         </w:rPr>
-        <w:t xml:space="preserve"> game.</w:t>
-      </w:r>
-      <w:r>
-        <w:rPr>
-          <w:lang w:val="en-US"/>
-        </w:rPr>
-        <w:t xml:space="preserve"> </w:t>
-      </w:r>
-      <w:proofErr w:type="spellStart"/>
-      <w:r>
-        <w:rPr>
-          <w:lang w:val="en-US"/>
-        </w:rPr>
-        <w:t>Warna</w:t>
-      </w:r>
-      <w:proofErr w:type="spellEnd"/>
-      <w:r>
-        <w:rPr>
-          <w:lang w:val="en-US"/>
-        </w:rPr>
-        <w:t xml:space="preserve"> </w:t>
+        <w:t xml:space="preserve"> game. Warna </w:t>
       </w:r>
       <w:proofErr w:type="spellStart"/>
       <w:r>
@@ -5983,6 +5907,7 @@
       </w:pPr>
       <w:r>
         <w:rPr>
+          <w:noProof/>
           <w:lang w:val="en-US"/>
         </w:rPr>
         <w:drawing>
@@ -6030,20 +5955,12 @@
           <w:lang w:val="en-US"/>
         </w:rPr>
       </w:pPr>
-      <w:proofErr w:type="spellStart"/>
       <w:r>
         <w:rPr>
           <w:lang w:val="en-US"/>
         </w:rPr>
         <w:lastRenderedPageBreak/>
-        <w:t>Saat</w:t>
-      </w:r>
-      <w:proofErr w:type="spellEnd"/>
-      <w:r>
-        <w:rPr>
-          <w:lang w:val="en-US"/>
-        </w:rPr>
-        <w:t xml:space="preserve"> user </w:t>
+        <w:t xml:space="preserve">Saat user </w:t>
       </w:r>
       <w:proofErr w:type="spellStart"/>
       <w:r>
@@ -6550,6 +6467,7 @@
         <w:rPr>
           <w:b/>
           <w:bCs/>
+          <w:noProof/>
           <w:lang w:val="en-US"/>
         </w:rPr>
         <w:drawing>
@@ -7062,6 +6980,7 @@
       </w:pPr>
       <w:r>
         <w:rPr>
+          <w:noProof/>
           <w:lang w:val="en-US"/>
         </w:rPr>
         <w:drawing>
@@ -7108,12 +7027,20 @@
           <w:lang w:val="en-US"/>
         </w:rPr>
       </w:pPr>
+      <w:proofErr w:type="spellStart"/>
       <w:r>
         <w:rPr>
           <w:lang w:val="en-US"/>
         </w:rPr>
         <w:lastRenderedPageBreak/>
-        <w:t xml:space="preserve">Setelah power up </w:t>
+        <w:t>Setelah</w:t>
+      </w:r>
+      <w:proofErr w:type="spellEnd"/>
+      <w:r>
+        <w:rPr>
+          <w:lang w:val="en-US"/>
+        </w:rPr>
+        <w:t xml:space="preserve"> power up </w:t>
       </w:r>
       <w:proofErr w:type="spellStart"/>
       <w:r>
@@ -7541,6 +7468,7 @@
         <w:rPr>
           <w:b/>
           <w:bCs/>
+          <w:noProof/>
           <w:lang w:val="en-US"/>
         </w:rPr>
         <w:drawing>
@@ -8428,11 +8356,13 @@
               <w:ind w:left="0" w:hanging="2"/>
               <w:jc w:val="both"/>
               <w:rPr>
+                <w:highlight w:val="yellow"/>
                 <w:lang w:val="en-US"/>
               </w:rPr>
             </w:pPr>
             <w:r>
               <w:rPr>
+                <w:highlight w:val="yellow"/>
                 <w:lang w:val="en-US"/>
               </w:rPr>
               <w:t>0/2</w:t>
@@ -8448,19 +8378,29 @@
               <w:ind w:left="0" w:hanging="2"/>
               <w:jc w:val="both"/>
               <w:rPr>
+                <w:highlight w:val="yellow"/>
                 <w:lang w:val="en-US"/>
               </w:rPr>
             </w:pPr>
+            <w:r>
+              <w:rPr>
+                <w:highlight w:val="yellow"/>
+                <w:lang w:val="en-US"/>
+              </w:rPr>
+              <w:t xml:space="preserve">Dapat </w:t>
+            </w:r>
             <w:proofErr w:type="spellStart"/>
             <w:r>
               <w:rPr>
-                <w:lang w:val="en-US"/>
-              </w:rPr>
-              <w:t>Dapat</w:t>
+                <w:highlight w:val="yellow"/>
+                <w:lang w:val="en-US"/>
+              </w:rPr>
+              <w:t>menyimpan</w:t>
             </w:r>
             <w:proofErr w:type="spellEnd"/>
             <w:r>
               <w:rPr>
+                <w:highlight w:val="yellow"/>
                 <w:lang w:val="en-US"/>
               </w:rPr>
               <w:t xml:space="preserve"> </w:t>
@@ -8468,20 +8408,7 @@
             <w:proofErr w:type="spellStart"/>
             <w:r>
               <w:rPr>
-                <w:lang w:val="en-US"/>
-              </w:rPr>
-              <w:t>menyimpan</w:t>
-            </w:r>
-            <w:proofErr w:type="spellEnd"/>
-            <w:r>
-              <w:rPr>
-                <w:lang w:val="en-US"/>
-              </w:rPr>
-              <w:t xml:space="preserve"> </w:t>
-            </w:r>
-            <w:proofErr w:type="spellStart"/>
-            <w:r>
-              <w:rPr>
+                <w:highlight w:val="yellow"/>
                 <w:lang w:val="en-US"/>
               </w:rPr>
               <w:t>nama</w:t>
@@ -8500,11 +8427,13 @@
               <w:ind w:left="0" w:hanging="2"/>
               <w:jc w:val="both"/>
               <w:rPr>
+                <w:highlight w:val="yellow"/>
                 <w:lang w:val="en-US"/>
               </w:rPr>
             </w:pPr>
             <w:r>
               <w:rPr>
+                <w:highlight w:val="yellow"/>
                 <w:lang w:val="en-US"/>
               </w:rPr>
               <w:t>0/2</w:t>
@@ -8520,12 +8449,14 @@
               <w:ind w:leftChars="0" w:left="0" w:firstLineChars="0" w:firstLine="0"/>
               <w:jc w:val="both"/>
               <w:rPr>
+                <w:highlight w:val="yellow"/>
                 <w:lang w:val="en-US"/>
               </w:rPr>
             </w:pPr>
             <w:proofErr w:type="spellStart"/>
             <w:r>
               <w:rPr>
+                <w:highlight w:val="yellow"/>
                 <w:lang w:val="en-US"/>
               </w:rPr>
               <w:t>Navigasi</w:t>
@@ -8533,6 +8464,7 @@
             <w:proofErr w:type="spellEnd"/>
             <w:r>
               <w:rPr>
+                <w:highlight w:val="yellow"/>
                 <w:lang w:val="en-US"/>
               </w:rPr>
               <w:t xml:space="preserve"> </w:t>
@@ -8540,6 +8472,7 @@
             <w:proofErr w:type="spellStart"/>
             <w:r>
               <w:rPr>
+                <w:highlight w:val="yellow"/>
                 <w:lang w:val="en-US"/>
               </w:rPr>
               <w:t>sempurna</w:t>
@@ -8593,11 +8526,13 @@
               <w:ind w:left="0" w:hanging="2"/>
               <w:jc w:val="both"/>
               <w:rPr>
+                <w:highlight w:val="yellow"/>
                 <w:lang w:val="en-US"/>
               </w:rPr>
             </w:pPr>
             <w:r>
               <w:rPr>
+                <w:highlight w:val="yellow"/>
                 <w:lang w:val="en-US"/>
               </w:rPr>
               <w:t>0/1</w:t>
@@ -8613,12 +8548,14 @@
               <w:ind w:left="0" w:hanging="2"/>
               <w:jc w:val="both"/>
               <w:rPr>
+                <w:highlight w:val="yellow"/>
                 <w:lang w:val="en-US"/>
               </w:rPr>
             </w:pPr>
             <w:proofErr w:type="spellStart"/>
             <w:r>
               <w:rPr>
+                <w:highlight w:val="yellow"/>
                 <w:lang w:val="en-US"/>
               </w:rPr>
               <w:t>Tampilan</w:t>
@@ -8626,6 +8563,7 @@
             <w:proofErr w:type="spellEnd"/>
             <w:r>
               <w:rPr>
+                <w:highlight w:val="yellow"/>
                 <w:lang w:val="en-US"/>
               </w:rPr>
               <w:t xml:space="preserve"> game </w:t>
@@ -8633,6 +8571,7 @@
             <w:proofErr w:type="spellStart"/>
             <w:r>
               <w:rPr>
+                <w:highlight w:val="yellow"/>
                 <w:lang w:val="en-US"/>
               </w:rPr>
               <w:t>sesuai</w:t>
@@ -8640,6 +8579,7 @@
             <w:proofErr w:type="spellEnd"/>
             <w:r>
               <w:rPr>
+                <w:highlight w:val="yellow"/>
                 <w:lang w:val="en-US"/>
               </w:rPr>
               <w:t xml:space="preserve"> </w:t>
@@ -8657,11 +8597,13 @@
               <w:ind w:left="0" w:hanging="2"/>
               <w:jc w:val="both"/>
               <w:rPr>
+                <w:highlight w:val="yellow"/>
                 <w:lang w:val="en-US"/>
               </w:rPr>
             </w:pPr>
             <w:r>
               <w:rPr>
+                <w:highlight w:val="yellow"/>
                 <w:lang w:val="en-US"/>
               </w:rPr>
               <w:t>0/2</w:t>
@@ -8677,54 +8619,53 @@
               <w:ind w:left="0" w:hanging="2"/>
               <w:jc w:val="both"/>
               <w:rPr>
+                <w:highlight w:val="yellow"/>
                 <w:lang w:val="en-US"/>
               </w:rPr>
             </w:pPr>
+            <w:r>
+              <w:rPr>
+                <w:highlight w:val="yellow"/>
+                <w:lang w:val="en-US"/>
+              </w:rPr>
+              <w:t xml:space="preserve">Warna blocks </w:t>
+            </w:r>
             <w:proofErr w:type="spellStart"/>
             <w:r>
               <w:rPr>
-                <w:lang w:val="en-US"/>
-              </w:rPr>
-              <w:t>Warna</w:t>
+                <w:highlight w:val="yellow"/>
+                <w:lang w:val="en-US"/>
+              </w:rPr>
+              <w:t>selalu</w:t>
             </w:r>
             <w:proofErr w:type="spellEnd"/>
             <w:r>
               <w:rPr>
-                <w:lang w:val="en-US"/>
-              </w:rPr>
-              <w:t xml:space="preserve"> blocks </w:t>
+                <w:highlight w:val="yellow"/>
+                <w:lang w:val="en-US"/>
+              </w:rPr>
+              <w:t xml:space="preserve"> random </w:t>
             </w:r>
             <w:proofErr w:type="spellStart"/>
             <w:r>
               <w:rPr>
-                <w:lang w:val="en-US"/>
-              </w:rPr>
-              <w:t>selalu</w:t>
+                <w:highlight w:val="yellow"/>
+                <w:lang w:val="en-US"/>
+              </w:rPr>
+              <w:t>saat</w:t>
             </w:r>
             <w:proofErr w:type="spellEnd"/>
             <w:r>
               <w:rPr>
-                <w:lang w:val="en-US"/>
-              </w:rPr>
-              <w:t xml:space="preserve"> random </w:t>
+                <w:highlight w:val="yellow"/>
+                <w:lang w:val="en-US"/>
+              </w:rPr>
+              <w:t xml:space="preserve"> game </w:t>
             </w:r>
             <w:proofErr w:type="spellStart"/>
             <w:r>
               <w:rPr>
-                <w:lang w:val="en-US"/>
-              </w:rPr>
-              <w:t>saat</w:t>
-            </w:r>
-            <w:proofErr w:type="spellEnd"/>
-            <w:r>
-              <w:rPr>
-                <w:lang w:val="en-US"/>
-              </w:rPr>
-              <w:t xml:space="preserve"> game </w:t>
-            </w:r>
-            <w:proofErr w:type="spellStart"/>
-            <w:r>
-              <w:rPr>
+                <w:highlight w:val="yellow"/>
                 <w:lang w:val="en-US"/>
               </w:rPr>
               <w:t>dimulai</w:t>
@@ -8743,11 +8684,13 @@
               <w:ind w:left="0" w:hanging="2"/>
               <w:jc w:val="both"/>
               <w:rPr>
+                <w:highlight w:val="yellow"/>
                 <w:lang w:val="en-US"/>
               </w:rPr>
             </w:pPr>
             <w:r>
               <w:rPr>
+                <w:highlight w:val="yellow"/>
                 <w:lang w:val="en-US"/>
               </w:rPr>
               <w:t>0/2</w:t>
@@ -8763,19 +8706,45 @@
               <w:ind w:left="0" w:hanging="2"/>
               <w:jc w:val="both"/>
               <w:rPr>
+                <w:highlight w:val="yellow"/>
                 <w:lang w:val="en-US"/>
               </w:rPr>
             </w:pPr>
+            <w:r>
+              <w:rPr>
+                <w:highlight w:val="yellow"/>
+                <w:lang w:val="en-US"/>
+              </w:rPr>
+              <w:t xml:space="preserve">Dapat </w:t>
+            </w:r>
             <w:proofErr w:type="spellStart"/>
             <w:r>
               <w:rPr>
-                <w:lang w:val="en-US"/>
-              </w:rPr>
-              <w:t>Dapat</w:t>
+                <w:highlight w:val="yellow"/>
+                <w:lang w:val="en-US"/>
+              </w:rPr>
+              <w:t>mengubah</w:t>
             </w:r>
             <w:proofErr w:type="spellEnd"/>
             <w:r>
               <w:rPr>
+                <w:highlight w:val="yellow"/>
+                <w:lang w:val="en-US"/>
+              </w:rPr>
+              <w:t xml:space="preserve"> block </w:t>
+            </w:r>
+            <w:proofErr w:type="spellStart"/>
+            <w:r>
+              <w:rPr>
+                <w:highlight w:val="yellow"/>
+                <w:lang w:val="en-US"/>
+              </w:rPr>
+              <w:t>menjadi</w:t>
+            </w:r>
+            <w:proofErr w:type="spellEnd"/>
+            <w:r>
+              <w:rPr>
+                <w:highlight w:val="yellow"/>
                 <w:lang w:val="en-US"/>
               </w:rPr>
               <w:t xml:space="preserve"> </w:t>
@@ -8783,34 +8752,7 @@
             <w:proofErr w:type="spellStart"/>
             <w:r>
               <w:rPr>
-                <w:lang w:val="en-US"/>
-              </w:rPr>
-              <w:t>mengubah</w:t>
-            </w:r>
-            <w:proofErr w:type="spellEnd"/>
-            <w:r>
-              <w:rPr>
-                <w:lang w:val="en-US"/>
-              </w:rPr>
-              <w:t xml:space="preserve"> block </w:t>
-            </w:r>
-            <w:proofErr w:type="spellStart"/>
-            <w:r>
-              <w:rPr>
-                <w:lang w:val="en-US"/>
-              </w:rPr>
-              <w:t>menjadi</w:t>
-            </w:r>
-            <w:proofErr w:type="spellEnd"/>
-            <w:r>
-              <w:rPr>
-                <w:lang w:val="en-US"/>
-              </w:rPr>
-              <w:t xml:space="preserve"> </w:t>
-            </w:r>
-            <w:proofErr w:type="spellStart"/>
-            <w:r>
-              <w:rPr>
+                <w:highlight w:val="yellow"/>
                 <w:lang w:val="en-US"/>
               </w:rPr>
               <w:t>abu-abu</w:t>
@@ -8829,11 +8771,13 @@
               <w:ind w:left="0" w:hanging="2"/>
               <w:jc w:val="both"/>
               <w:rPr>
+                <w:highlight w:val="yellow"/>
                 <w:lang w:val="en-US"/>
               </w:rPr>
             </w:pPr>
             <w:r>
               <w:rPr>
+                <w:highlight w:val="yellow"/>
                 <w:lang w:val="en-US"/>
               </w:rPr>
               <w:t>0/2/4</w:t>
@@ -8849,40 +8793,37 @@
               <w:ind w:left="0" w:hanging="2"/>
               <w:jc w:val="both"/>
               <w:rPr>
+                <w:highlight w:val="yellow"/>
                 <w:lang w:val="en-US"/>
               </w:rPr>
             </w:pPr>
+            <w:r>
+              <w:rPr>
+                <w:highlight w:val="yellow"/>
+                <w:lang w:val="en-US"/>
+              </w:rPr>
+              <w:t xml:space="preserve">Dapat </w:t>
+            </w:r>
             <w:proofErr w:type="spellStart"/>
             <w:r>
               <w:rPr>
-                <w:lang w:val="en-US"/>
-              </w:rPr>
-              <w:t>Dapat</w:t>
+                <w:highlight w:val="yellow"/>
+                <w:lang w:val="en-US"/>
+              </w:rPr>
+              <w:t>mengubah</w:t>
             </w:r>
             <w:proofErr w:type="spellEnd"/>
             <w:r>
               <w:rPr>
-                <w:lang w:val="en-US"/>
-              </w:rPr>
-              <w:t xml:space="preserve"> </w:t>
+                <w:highlight w:val="yellow"/>
+                <w:lang w:val="en-US"/>
+              </w:rPr>
+              <w:t xml:space="preserve"> block yang </w:t>
             </w:r>
             <w:proofErr w:type="spellStart"/>
             <w:r>
               <w:rPr>
-                <w:lang w:val="en-US"/>
-              </w:rPr>
-              <w:t>mengubah</w:t>
-            </w:r>
-            <w:proofErr w:type="spellEnd"/>
-            <w:r>
-              <w:rPr>
-                <w:lang w:val="en-US"/>
-              </w:rPr>
-              <w:t xml:space="preserve"> block yang </w:t>
-            </w:r>
-            <w:proofErr w:type="spellStart"/>
-            <w:r>
-              <w:rPr>
+                <w:highlight w:val="yellow"/>
                 <w:lang w:val="en-US"/>
               </w:rPr>
               <w:t>menyambung</w:t>
@@ -8901,11 +8842,13 @@
               <w:ind w:left="0" w:hanging="2"/>
               <w:jc w:val="both"/>
               <w:rPr>
+                <w:highlight w:val="yellow"/>
                 <w:lang w:val="en-US"/>
               </w:rPr>
             </w:pPr>
             <w:r>
               <w:rPr>
+                <w:highlight w:val="yellow"/>
                 <w:lang w:val="en-US"/>
               </w:rPr>
               <w:t>0/1</w:t>
@@ -8921,11 +8864,13 @@
               <w:ind w:left="0" w:hanging="2"/>
               <w:jc w:val="both"/>
               <w:rPr>
+                <w:highlight w:val="yellow"/>
                 <w:lang w:val="en-US"/>
               </w:rPr>
             </w:pPr>
             <w:r>
               <w:rPr>
+                <w:highlight w:val="yellow"/>
                 <w:lang w:val="en-US"/>
               </w:rPr>
               <w:t xml:space="preserve">Turns </w:t>
@@ -8933,6 +8878,7 @@
             <w:proofErr w:type="spellStart"/>
             <w:r>
               <w:rPr>
+                <w:highlight w:val="yellow"/>
                 <w:lang w:val="en-US"/>
               </w:rPr>
               <w:t>dapat</w:t>
@@ -8940,6 +8886,7 @@
             <w:proofErr w:type="spellEnd"/>
             <w:r>
               <w:rPr>
+                <w:highlight w:val="yellow"/>
                 <w:lang w:val="en-US"/>
               </w:rPr>
               <w:t xml:space="preserve"> </w:t>
@@ -8947,6 +8894,7 @@
             <w:proofErr w:type="spellStart"/>
             <w:r>
               <w:rPr>
+                <w:highlight w:val="yellow"/>
                 <w:lang w:val="en-US"/>
               </w:rPr>
               <w:t>bertambah</w:t>
@@ -8954,6 +8902,7 @@
             <w:proofErr w:type="spellEnd"/>
             <w:r>
               <w:rPr>
+                <w:highlight w:val="yellow"/>
                 <w:lang w:val="en-US"/>
               </w:rPr>
               <w:t xml:space="preserve"> </w:t>
@@ -8961,6 +8910,7 @@
             <w:proofErr w:type="spellStart"/>
             <w:r>
               <w:rPr>
+                <w:highlight w:val="yellow"/>
                 <w:lang w:val="en-US"/>
               </w:rPr>
               <w:t>sesuai</w:t>
@@ -9127,11 +9077,13 @@
               <w:ind w:left="0" w:hanging="2"/>
               <w:jc w:val="both"/>
               <w:rPr>
+                <w:highlight w:val="yellow"/>
                 <w:lang w:val="en-US"/>
               </w:rPr>
             </w:pPr>
             <w:r>
               <w:rPr>
+                <w:highlight w:val="yellow"/>
                 <w:lang w:val="en-US"/>
               </w:rPr>
               <w:t>0/2</w:t>
@@ -9147,11 +9099,13 @@
               <w:ind w:left="0" w:hanging="2"/>
               <w:jc w:val="both"/>
               <w:rPr>
+                <w:highlight w:val="yellow"/>
                 <w:lang w:val="en-US"/>
               </w:rPr>
             </w:pPr>
             <w:r>
               <w:rPr>
+                <w:highlight w:val="yellow"/>
                 <w:lang w:val="en-US"/>
               </w:rPr>
               <w:t xml:space="preserve">Power up available </w:t>
@@ -9159,6 +9113,7 @@
             <w:proofErr w:type="spellStart"/>
             <w:r>
               <w:rPr>
+                <w:highlight w:val="yellow"/>
                 <w:lang w:val="en-US"/>
               </w:rPr>
               <w:t>hanya</w:t>
@@ -9166,6 +9121,7 @@
             <w:proofErr w:type="spellEnd"/>
             <w:r>
               <w:rPr>
+                <w:highlight w:val="yellow"/>
                 <w:lang w:val="en-US"/>
               </w:rPr>
               <w:t xml:space="preserve"> </w:t>
@@ -9173,6 +9129,7 @@
             <w:proofErr w:type="spellStart"/>
             <w:r>
               <w:rPr>
+                <w:highlight w:val="yellow"/>
                 <w:lang w:val="en-US"/>
               </w:rPr>
               <w:t>jika</w:t>
@@ -9180,6 +9137,7 @@
             <w:proofErr w:type="spellEnd"/>
             <w:r>
               <w:rPr>
+                <w:highlight w:val="yellow"/>
                 <w:lang w:val="en-US"/>
               </w:rPr>
               <w:t xml:space="preserve"> user </w:t>
@@ -9187,6 +9145,7 @@
             <w:proofErr w:type="spellStart"/>
             <w:r>
               <w:rPr>
+                <w:highlight w:val="yellow"/>
                 <w:lang w:val="en-US"/>
               </w:rPr>
               <w:t>dapat</w:t>
@@ -9194,6 +9153,7 @@
             <w:proofErr w:type="spellEnd"/>
             <w:r>
               <w:rPr>
+                <w:highlight w:val="yellow"/>
                 <w:lang w:val="en-US"/>
               </w:rPr>
               <w:t xml:space="preserve"> </w:t>
@@ -9201,6 +9161,7 @@
             <w:proofErr w:type="spellStart"/>
             <w:r>
               <w:rPr>
+                <w:highlight w:val="yellow"/>
                 <w:lang w:val="en-US"/>
               </w:rPr>
               <w:t>lebih</w:t>
@@ -9208,6 +9169,7 @@
             <w:proofErr w:type="spellEnd"/>
             <w:r>
               <w:rPr>
+                <w:highlight w:val="yellow"/>
                 <w:lang w:val="en-US"/>
               </w:rPr>
               <w:t xml:space="preserve"> </w:t>
@@ -9215,6 +9177,7 @@
             <w:proofErr w:type="spellStart"/>
             <w:r>
               <w:rPr>
+                <w:highlight w:val="yellow"/>
                 <w:lang w:val="en-US"/>
               </w:rPr>
               <w:t>dari</w:t>
@@ -9222,6 +9185,7 @@
             <w:proofErr w:type="spellEnd"/>
             <w:r>
               <w:rPr>
+                <w:highlight w:val="yellow"/>
                 <w:lang w:val="en-US"/>
               </w:rPr>
               <w:t xml:space="preserve"> 4 blocks</w:t>
@@ -9239,11 +9203,13 @@
               <w:ind w:left="0" w:hanging="2"/>
               <w:jc w:val="both"/>
               <w:rPr>
+                <w:highlight w:val="yellow"/>
                 <w:lang w:val="en-US"/>
               </w:rPr>
             </w:pPr>
             <w:r>
               <w:rPr>
+                <w:highlight w:val="yellow"/>
                 <w:lang w:val="en-US"/>
               </w:rPr>
               <w:t>0/2</w:t>
@@ -9259,11 +9225,13 @@
               <w:ind w:left="0" w:hanging="2"/>
               <w:jc w:val="both"/>
               <w:rPr>
+                <w:highlight w:val="yellow"/>
                 <w:lang w:val="en-US"/>
               </w:rPr>
             </w:pPr>
             <w:r>
               <w:rPr>
+                <w:highlight w:val="yellow"/>
                 <w:lang w:val="en-US"/>
               </w:rPr>
               <w:t xml:space="preserve">Power up </w:t>
@@ -9271,6 +9239,7 @@
             <w:proofErr w:type="spellStart"/>
             <w:r>
               <w:rPr>
+                <w:highlight w:val="yellow"/>
                 <w:lang w:val="en-US"/>
               </w:rPr>
               <w:t>jalan</w:t>
@@ -9278,6 +9247,7 @@
             <w:proofErr w:type="spellEnd"/>
             <w:r>
               <w:rPr>
+                <w:highlight w:val="yellow"/>
                 <w:lang w:val="en-US"/>
               </w:rPr>
               <w:t xml:space="preserve"> </w:t>
@@ -9285,6 +9255,7 @@
             <w:proofErr w:type="spellStart"/>
             <w:r>
               <w:rPr>
+                <w:highlight w:val="yellow"/>
                 <w:lang w:val="en-US"/>
               </w:rPr>
               <w:t>sesuai</w:t>
@@ -9292,6 +9263,7 @@
             <w:proofErr w:type="spellEnd"/>
             <w:r>
               <w:rPr>
+                <w:highlight w:val="yellow"/>
                 <w:lang w:val="en-US"/>
               </w:rPr>
               <w:t xml:space="preserve"> </w:t>
@@ -9299,6 +9271,7 @@
             <w:proofErr w:type="spellStart"/>
             <w:r>
               <w:rPr>
+                <w:highlight w:val="yellow"/>
                 <w:lang w:val="en-US"/>
               </w:rPr>
               <w:t>soal</w:t>
@@ -9352,11 +9325,13 @@
               <w:ind w:left="0" w:hanging="2"/>
               <w:jc w:val="both"/>
               <w:rPr>
+                <w:highlight w:val="yellow"/>
                 <w:lang w:val="en-US"/>
               </w:rPr>
             </w:pPr>
             <w:r>
               <w:rPr>
+                <w:highlight w:val="yellow"/>
                 <w:lang w:val="en-US"/>
               </w:rPr>
               <w:t>-5/1</w:t>
@@ -9372,11 +9347,13 @@
               <w:ind w:left="0" w:hanging="2"/>
               <w:jc w:val="both"/>
               <w:rPr>
+                <w:highlight w:val="yellow"/>
                 <w:lang w:val="en-US"/>
               </w:rPr>
             </w:pPr>
             <w:r>
               <w:rPr>
+                <w:highlight w:val="yellow"/>
                 <w:lang w:val="en-US"/>
               </w:rPr>
               <w:t xml:space="preserve">Cheat </w:t>
@@ -9384,6 +9361,7 @@
             <w:proofErr w:type="spellStart"/>
             <w:r>
               <w:rPr>
+                <w:highlight w:val="yellow"/>
                 <w:lang w:val="en-US"/>
               </w:rPr>
               <w:t>berjalan</w:t>
@@ -9391,6 +9369,7 @@
             <w:proofErr w:type="spellEnd"/>
             <w:r>
               <w:rPr>
+                <w:highlight w:val="yellow"/>
                 <w:lang w:val="en-US"/>
               </w:rPr>
               <w:t xml:space="preserve"> </w:t>
@@ -9398,6 +9377,7 @@
             <w:proofErr w:type="spellStart"/>
             <w:r>
               <w:rPr>
+                <w:highlight w:val="yellow"/>
                 <w:lang w:val="en-US"/>
               </w:rPr>
               <w:t>dengan</w:t>
@@ -9405,6 +9385,7 @@
             <w:proofErr w:type="spellEnd"/>
             <w:r>
               <w:rPr>
+                <w:highlight w:val="yellow"/>
                 <w:lang w:val="en-US"/>
               </w:rPr>
               <w:t xml:space="preserve"> </w:t>
@@ -9412,6 +9393,7 @@
             <w:proofErr w:type="spellStart"/>
             <w:r>
               <w:rPr>
+                <w:highlight w:val="yellow"/>
                 <w:lang w:val="en-US"/>
               </w:rPr>
               <w:t>benar</w:t>
@@ -9513,19 +9495,11 @@
                 <w:lang w:val="en-US"/>
               </w:rPr>
             </w:pPr>
-            <w:proofErr w:type="spellStart"/>
-            <w:r>
-              <w:rPr>
-                <w:lang w:val="en-US"/>
-              </w:rPr>
-              <w:t>Dapat</w:t>
-            </w:r>
-            <w:proofErr w:type="spellEnd"/>
-            <w:r>
-              <w:rPr>
-                <w:lang w:val="en-US"/>
-              </w:rPr>
-              <w:t xml:space="preserve"> </w:t>
+            <w:r>
+              <w:rPr>
+                <w:lang w:val="en-US"/>
+              </w:rPr>
+              <w:t xml:space="preserve">Dapat </w:t>
             </w:r>
             <w:proofErr w:type="spellStart"/>
             <w:r>
@@ -9811,7 +9785,7 @@
           </mc:Choice>
           <mc:Fallback>
             <w:pict>
-              <v:rect w14:anchorId="7B48E300" id="Rectangle 1043" o:spid="_x0000_s1026" style="position:absolute;left:0;text-align:left;margin-left:0;margin-top:39.7pt;width:168pt;height:131.4pt;z-index:251665408;visibility:visible;mso-wrap-style:square;mso-width-percent:0;mso-height-percent:0;mso-wrap-distance-left:9pt;mso-wrap-distance-top:3.6pt;mso-wrap-distance-right:9pt;mso-wrap-distance-bottom:3.6pt;mso-position-horizontal:left;mso-position-horizontal-relative:margin;mso-position-vertical:absolute;mso-position-vertical-relative:text;mso-width-percent:0;mso-height-percent:0;mso-width-relative:margin;mso-height-relative:margin;v-text-anchor:top" o:gfxdata="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" stroked="f">
+              <v:rect w14:anchorId="7B48E300" id="Rectangle 1043" o:spid="_x0000_s1026" style="position:absolute;left:0;text-align:left;margin-left:0;margin-top:39.7pt;width:168pt;height:131.4pt;z-index:251665408;visibility:visible;mso-wrap-style:square;mso-width-percent:0;mso-height-percent:0;mso-wrap-distance-left:9pt;mso-wrap-distance-top:3.6pt;mso-wrap-distance-right:9pt;mso-wrap-distance-bottom:3.6pt;mso-position-horizontal:left;mso-position-horizontal-relative:margin;mso-position-vertical:absolute;mso-position-vertical-relative:text;mso-width-percent:0;mso-height-percent:0;mso-width-relative:margin;mso-height-relative:margin;v-text-anchor:top" o:gfxdata="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" stroked="f">
                 <v:textbox inset="2.53958mm,1.2694mm,2.53958mm,1.2694mm">
                   <w:txbxContent>
                     <w:p>
@@ -9955,13 +9929,7 @@
                               <w:rPr>
                                 <w:color w:val="000000"/>
                               </w:rPr>
-                              <w:t xml:space="preserve">Penyusun </w:t>
-                            </w:r>
-                            <w:r>
-                              <w:rPr>
-                                <w:color w:val="000000"/>
-                              </w:rPr>
-                              <w:t>Soal</w:t>
+                              <w:t>Penyusun Soal</w:t>
                             </w:r>
                           </w:p>
                           <w:p>
@@ -10031,7 +9999,7 @@
           </mc:Choice>
           <mc:Fallback>
             <w:pict>
-              <v:rect w14:anchorId="3AA0ECA6" id="Rectangle 1044" o:spid="_x0000_s1027" style="position:absolute;left:0;text-align:left;margin-left:344.25pt;margin-top:39.6pt;width:172.5pt;height:113.25pt;z-index:251664384;visibility:visible;mso-wrap-style:square;mso-wrap-distance-left:9pt;mso-wrap-distance-top:3.6pt;mso-wrap-distance-right:9pt;mso-wrap-distance-bottom:3.6pt;mso-position-horizontal:absolute;mso-position-horizontal-relative:text;mso-position-vertical:absolute;mso-position-vertical-relative:text;v-text-anchor:top" o:gfxdata="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" stroked="f">
+              <v:rect w14:anchorId="3AA0ECA6" id="Rectangle 1044" o:spid="_x0000_s1027" style="position:absolute;left:0;text-align:left;margin-left:344.25pt;margin-top:39.6pt;width:172.5pt;height:113.25pt;z-index:251664384;visibility:visible;mso-wrap-style:square;mso-wrap-distance-left:9pt;mso-wrap-distance-top:3.6pt;mso-wrap-distance-right:9pt;mso-wrap-distance-bottom:3.6pt;mso-position-horizontal:absolute;mso-position-horizontal-relative:text;mso-position-vertical:absolute;mso-position-vertical-relative:text;v-text-anchor:top" o:gfxdata="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" stroked="f">
                 <v:textbox inset="2.53958mm,1.2694mm,2.53958mm,1.2694mm">
                   <w:txbxContent>
                     <w:p>
@@ -10043,13 +10011,7 @@
                         <w:rPr>
                           <w:color w:val="000000"/>
                         </w:rPr>
-                        <w:t xml:space="preserve">Penyusun </w:t>
-                      </w:r>
-                      <w:r>
-                        <w:rPr>
-                          <w:color w:val="000000"/>
-                        </w:rPr>
-                        <w:t>Soal</w:t>
+                        <w:t>Penyusun Soal</w:t>
                       </w:r>
                     </w:p>
                     <w:p>
@@ -10235,7 +10197,7 @@
           </mc:Choice>
           <mc:Fallback>
             <w:pict>
-              <v:rect w14:anchorId="52FB55F4" id="Rectangle 1045" o:spid="_x0000_s1028" style="position:absolute;left:0;text-align:left;margin-left:171pt;margin-top:40.6pt;width:179.05pt;height:112.2pt;z-index:251666432;visibility:visible;mso-wrap-style:square;mso-wrap-distance-left:9pt;mso-wrap-distance-top:3.6pt;mso-wrap-distance-right:9pt;mso-wrap-distance-bottom:3.6pt;mso-position-horizontal:absolute;mso-position-horizontal-relative:text;mso-position-vertical:absolute;mso-position-vertical-relative:text;v-text-anchor:top" o:gfxdata="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" stroked="f">
+              <v:rect w14:anchorId="52FB55F4" id="Rectangle 1045" o:spid="_x0000_s1028" style="position:absolute;left:0;text-align:left;margin-left:171pt;margin-top:40.6pt;width:179.05pt;height:112.2pt;z-index:251666432;visibility:visible;mso-wrap-style:square;mso-wrap-distance-left:9pt;mso-wrap-distance-top:3.6pt;mso-wrap-distance-right:9pt;mso-wrap-distance-bottom:3.6pt;mso-position-horizontal:absolute;mso-position-horizontal-relative:text;mso-position-vertical:absolute;mso-position-vertical-relative:text;v-text-anchor:top" o:gfxdata="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" stroked="f">
                 <v:textbox inset="2.53958mm,1.2694mm,2.53958mm,1.2694mm">
                   <w:txbxContent>
                     <w:p>
@@ -10324,7 +10286,7 @@
 </file>
 
 <file path=word/endnotes.xml><?xml version="1.0" encoding="utf-8"?>
-<w:endnotes xmlns:wpc="http://schemas.microsoft.com/office/word/2010/wordprocessingCanvas" xmlns:cx="http://schemas.microsoft.com/office/drawing/2014/chartex" xmlns:cx1="http://schemas.microsoft.com/office/drawing/2015/9/8/chartex" xmlns:cx2="http://schemas.microsoft.com/office/drawing/2015/10/21/chartex" xmlns:cx3="http://schemas.microsoft.com/office/drawing/2016/5/9/chartex" xmlns:cx4="http://schemas.microsoft.com/office/drawing/2016/5/10/chartex" xmlns:cx5="http://schemas.microsoft.com/office/drawing/2016/5/11/chartex" xmlns:cx6="http://schemas.microsoft.com/office/drawing/2016/5/12/chartex" xmlns:cx7="http://schemas.microsoft.com/office/drawing/2016/5/13/chartex" xmlns:cx8="http://schemas.microsoft.com/office/drawing/2016/5/14/chartex" xmlns:mc="http://schemas.openxmlformats.org/markup-compatibility/2006" xmlns:aink="http://schemas.microsoft.com/office/drawing/2016/ink" xmlns:am3d="http://schemas.microsoft.com/office/drawing/2017/model3d" xmlns:o="urn:schemas-microsoft-com:office:office" xmlns:r="http://schemas.openxmlformats.org/officeDocument/2006/relationships" xmlns:m="http://schemas.openxmlformats.org/officeDocument/2006/math" xmlns:v="urn:schemas-microsoft-com:vml" xmlns:wp14="http://schemas.microsoft.com/office/word/2010/wordprocessingDrawing" xmlns:wp="http://schemas.openxmlformats.org/drawingml/2006/wordprocessingDrawing" xmlns:w10="urn:schemas-microsoft-com:office:word" xmlns:w="http://schemas.openxmlformats.org/wordprocessingml/2006/main" xmlns:w14="http://schemas.microsoft.com/office/word/2010/wordml" xmlns:w15="http://schemas.microsoft.com/office/word/2012/wordml" xmlns:w16cex="http://schemas.microsoft.com/office/word/2018/wordml/cex" xmlns:w16cid="http://schemas.microsoft.com/office/word/2016/wordml/cid" xmlns:w16="http://schemas.microsoft.com/office/word/2018/wordml" xmlns:w16sdtdh="http://schemas.microsoft.com/office/word/2020/wordml/sdtdatahash" xmlns:w16se="http://schemas.microsoft.com/office/word/2015/wordml/symex" xmlns:wpg="http://schemas.microsoft.com/office/word/2010/wordprocessingGroup" xmlns:wpi="http://schemas.microsoft.com/office/word/2010/wordprocessingInk" xmlns:wne="http://schemas.microsoft.com/office/word/2006/wordml" xmlns:wps="http://schemas.microsoft.com/office/word/2010/wordprocessingShape" mc:Ignorable="w14 w15 w16se w16cid w16 w16cex w16sdtdh wp14">
+<w:endnotes xmlns:wpc="http://schemas.microsoft.com/office/word/2010/wordprocessingCanvas" xmlns:cx="http://schemas.microsoft.com/office/drawing/2014/chartex" xmlns:cx1="http://schemas.microsoft.com/office/drawing/2015/9/8/chartex" xmlns:cx2="http://schemas.microsoft.com/office/drawing/2015/10/21/chartex" xmlns:cx3="http://schemas.microsoft.com/office/drawing/2016/5/9/chartex" xmlns:cx4="http://schemas.microsoft.com/office/drawing/2016/5/10/chartex" xmlns:cx5="http://schemas.microsoft.com/office/drawing/2016/5/11/chartex" xmlns:cx6="http://schemas.microsoft.com/office/drawing/2016/5/12/chartex" xmlns:cx7="http://schemas.microsoft.com/office/drawing/2016/5/13/chartex" xmlns:cx8="http://schemas.microsoft.com/office/drawing/2016/5/14/chartex" xmlns:mc="http://schemas.openxmlformats.org/markup-compatibility/2006" xmlns:aink="http://schemas.microsoft.com/office/drawing/2016/ink" xmlns:am3d="http://schemas.microsoft.com/office/drawing/2017/model3d" xmlns:o="urn:schemas-microsoft-com:office:office" xmlns:oel="http://schemas.microsoft.com/office/2019/extlst" xmlns:r="http://schemas.openxmlformats.org/officeDocument/2006/relationships" xmlns:m="http://schemas.openxmlformats.org/officeDocument/2006/math" xmlns:v="urn:schemas-microsoft-com:vml" xmlns:wp14="http://schemas.microsoft.com/office/word/2010/wordprocessingDrawing" xmlns:wp="http://schemas.openxmlformats.org/drawingml/2006/wordprocessingDrawing" xmlns:w10="urn:schemas-microsoft-com:office:word" xmlns:w="http://schemas.openxmlformats.org/wordprocessingml/2006/main" xmlns:w14="http://schemas.microsoft.com/office/word/2010/wordml" xmlns:w15="http://schemas.microsoft.com/office/word/2012/wordml" xmlns:w16cex="http://schemas.microsoft.com/office/word/2018/wordml/cex" xmlns:w16cid="http://schemas.microsoft.com/office/word/2016/wordml/cid" xmlns:w16="http://schemas.microsoft.com/office/word/2018/wordml" xmlns:w16du="http://schemas.microsoft.com/office/word/2023/wordml/word16du" xmlns:w16sdtdh="http://schemas.microsoft.com/office/word/2020/wordml/sdtdatahash" xmlns:w16se="http://schemas.microsoft.com/office/word/2015/wordml/symex" xmlns:wpg="http://schemas.microsoft.com/office/word/2010/wordprocessingGroup" xmlns:wpi="http://schemas.microsoft.com/office/word/2010/wordprocessingInk" xmlns:wne="http://schemas.microsoft.com/office/word/2006/wordml" xmlns:wps="http://schemas.microsoft.com/office/word/2010/wordprocessingShape" mc:Ignorable="w14 w15 w16se w16cid w16 w16cex w16sdtdh w16du wp14">
   <w:endnote w:type="separator" w:id="-1">
     <w:p>
       <w:pPr>
@@ -10351,7 +10313,7 @@
 </file>
 
 <file path=word/footer1.xml><?xml version="1.0" encoding="utf-8"?>
-<w:ftr xmlns:wpc="http://schemas.microsoft.com/office/word/2010/wordprocessingCanvas" xmlns:cx="http://schemas.microsoft.com/office/drawing/2014/chartex" xmlns:cx1="http://schemas.microsoft.com/office/drawing/2015/9/8/chartex" xmlns:cx2="http://schemas.microsoft.com/office/drawing/2015/10/21/chartex" xmlns:cx3="http://schemas.microsoft.com/office/drawing/2016/5/9/chartex" xmlns:cx4="http://schemas.microsoft.com/office/drawing/2016/5/10/chartex" xmlns:cx5="http://schemas.microsoft.com/office/drawing/2016/5/11/chartex" xmlns:cx6="http://schemas.microsoft.com/office/drawing/2016/5/12/chartex" xmlns:cx7="http://schemas.microsoft.com/office/drawing/2016/5/13/chartex" xmlns:cx8="http://schemas.microsoft.com/office/drawing/2016/5/14/chartex" xmlns:mc="http://schemas.openxmlformats.org/markup-compatibility/2006" xmlns:aink="http://schemas.microsoft.com/office/drawing/2016/ink" xmlns:am3d="http://schemas.microsoft.com/office/drawing/2017/model3d" xmlns:o="urn:schemas-microsoft-com:office:office" xmlns:r="http://schemas.openxmlformats.org/officeDocument/2006/relationships" xmlns:m="http://schemas.openxmlformats.org/officeDocument/2006/math" xmlns:v="urn:schemas-microsoft-com:vml" xmlns:wp14="http://schemas.microsoft.com/office/word/2010/wordprocessingDrawing" xmlns:wp="http://schemas.openxmlformats.org/drawingml/2006/wordprocessingDrawing" xmlns:w10="urn:schemas-microsoft-com:office:word" xmlns:w="http://schemas.openxmlformats.org/wordprocessingml/2006/main" xmlns:w14="http://schemas.microsoft.com/office/word/2010/wordml" xmlns:w15="http://schemas.microsoft.com/office/word/2012/wordml" xmlns:w16cex="http://schemas.microsoft.com/office/word/2018/wordml/cex" xmlns:w16cid="http://schemas.microsoft.com/office/word/2016/wordml/cid" xmlns:w16="http://schemas.microsoft.com/office/word/2018/wordml" xmlns:w16sdtdh="http://schemas.microsoft.com/office/word/2020/wordml/sdtdatahash" xmlns:w16se="http://schemas.microsoft.com/office/word/2015/wordml/symex" xmlns:wpg="http://schemas.microsoft.com/office/word/2010/wordprocessingGroup" xmlns:wpi="http://schemas.microsoft.com/office/word/2010/wordprocessingInk" xmlns:wne="http://schemas.microsoft.com/office/word/2006/wordml" xmlns:wps="http://schemas.microsoft.com/office/word/2010/wordprocessingShape" mc:Ignorable="w14 w15 w16se w16cid w16 w16cex w16sdtdh wp14">
+<w:ftr xmlns:wpc="http://schemas.microsoft.com/office/word/2010/wordprocessingCanvas" xmlns:cx="http://schemas.microsoft.com/office/drawing/2014/chartex" xmlns:cx1="http://schemas.microsoft.com/office/drawing/2015/9/8/chartex" xmlns:cx2="http://schemas.microsoft.com/office/drawing/2015/10/21/chartex" xmlns:cx3="http://schemas.microsoft.com/office/drawing/2016/5/9/chartex" xmlns:cx4="http://schemas.microsoft.com/office/drawing/2016/5/10/chartex" xmlns:cx5="http://schemas.microsoft.com/office/drawing/2016/5/11/chartex" xmlns:cx6="http://schemas.microsoft.com/office/drawing/2016/5/12/chartex" xmlns:cx7="http://schemas.microsoft.com/office/drawing/2016/5/13/chartex" xmlns:cx8="http://schemas.microsoft.com/office/drawing/2016/5/14/chartex" xmlns:mc="http://schemas.openxmlformats.org/markup-compatibility/2006" xmlns:aink="http://schemas.microsoft.com/office/drawing/2016/ink" xmlns:am3d="http://schemas.microsoft.com/office/drawing/2017/model3d" xmlns:o="urn:schemas-microsoft-com:office:office" xmlns:oel="http://schemas.microsoft.com/office/2019/extlst" xmlns:r="http://schemas.openxmlformats.org/officeDocument/2006/relationships" xmlns:m="http://schemas.openxmlformats.org/officeDocument/2006/math" xmlns:v="urn:schemas-microsoft-com:vml" xmlns:wp14="http://schemas.microsoft.com/office/word/2010/wordprocessingDrawing" xmlns:wp="http://schemas.openxmlformats.org/drawingml/2006/wordprocessingDrawing" xmlns:w10="urn:schemas-microsoft-com:office:word" xmlns:w="http://schemas.openxmlformats.org/wordprocessingml/2006/main" xmlns:w14="http://schemas.microsoft.com/office/word/2010/wordml" xmlns:w15="http://schemas.microsoft.com/office/word/2012/wordml" xmlns:w16cex="http://schemas.microsoft.com/office/word/2018/wordml/cex" xmlns:w16cid="http://schemas.microsoft.com/office/word/2016/wordml/cid" xmlns:w16="http://schemas.microsoft.com/office/word/2018/wordml" xmlns:w16du="http://schemas.microsoft.com/office/word/2023/wordml/word16du" xmlns:w16sdtdh="http://schemas.microsoft.com/office/word/2020/wordml/sdtdatahash" xmlns:w16se="http://schemas.microsoft.com/office/word/2015/wordml/symex" xmlns:wpg="http://schemas.microsoft.com/office/word/2010/wordprocessingGroup" xmlns:wpi="http://schemas.microsoft.com/office/word/2010/wordprocessingInk" xmlns:wne="http://schemas.microsoft.com/office/word/2006/wordml" xmlns:wps="http://schemas.microsoft.com/office/word/2010/wordprocessingShape" mc:Ignorable="w14 w15 w16se w16cid w16 w16cex w16sdtdh w16du wp14">
   <w:p>
     <w:pPr>
       <w:pBdr>
@@ -10427,7 +10389,7 @@
 </file>
 
 <file path=word/footnotes.xml><?xml version="1.0" encoding="utf-8"?>
-<w:footnotes xmlns:wpc="http://schemas.microsoft.com/office/word/2010/wordprocessingCanvas" xmlns:cx="http://schemas.microsoft.com/office/drawing/2014/chartex" xmlns:cx1="http://schemas.microsoft.com/office/drawing/2015/9/8/chartex" xmlns:cx2="http://schemas.microsoft.com/office/drawing/2015/10/21/chartex" xmlns:cx3="http://schemas.microsoft.com/office/drawing/2016/5/9/chartex" xmlns:cx4="http://schemas.microsoft.com/office/drawing/2016/5/10/chartex" xmlns:cx5="http://schemas.microsoft.com/office/drawing/2016/5/11/chartex" xmlns:cx6="http://schemas.microsoft.com/office/drawing/2016/5/12/chartex" xmlns:cx7="http://schemas.microsoft.com/office/drawing/2016/5/13/chartex" xmlns:cx8="http://schemas.microsoft.com/office/drawing/2016/5/14/chartex" xmlns:mc="http://schemas.openxmlformats.org/markup-compatibility/2006" xmlns:aink="http://schemas.microsoft.com/office/drawing/2016/ink" xmlns:am3d="http://schemas.microsoft.com/office/drawing/2017/model3d" xmlns:o="urn:schemas-microsoft-com:office:office" xmlns:r="http://schemas.openxmlformats.org/officeDocument/2006/relationships" xmlns:m="http://schemas.openxmlformats.org/officeDocument/2006/math" xmlns:v="urn:schemas-microsoft-com:vml" xmlns:wp14="http://schemas.microsoft.com/office/word/2010/wordprocessingDrawing" xmlns:wp="http://schemas.openxmlformats.org/drawingml/2006/wordprocessingDrawing" xmlns:w10="urn:schemas-microsoft-com:office:word" xmlns:w="http://schemas.openxmlformats.org/wordprocessingml/2006/main" xmlns:w14="http://schemas.microsoft.com/office/word/2010/wordml" xmlns:w15="http://schemas.microsoft.com/office/word/2012/wordml" xmlns:w16cex="http://schemas.microsoft.com/office/word/2018/wordml/cex" xmlns:w16cid="http://schemas.microsoft.com/office/word/2016/wordml/cid" xmlns:w16="http://schemas.microsoft.com/office/word/2018/wordml" xmlns:w16sdtdh="http://schemas.microsoft.com/office/word/2020/wordml/sdtdatahash" xmlns:w16se="http://schemas.microsoft.com/office/word/2015/wordml/symex" xmlns:wpg="http://schemas.microsoft.com/office/word/2010/wordprocessingGroup" xmlns:wpi="http://schemas.microsoft.com/office/word/2010/wordprocessingInk" xmlns:wne="http://schemas.microsoft.com/office/word/2006/wordml" xmlns:wps="http://schemas.microsoft.com/office/word/2010/wordprocessingShape" mc:Ignorable="w14 w15 w16se w16cid w16 w16cex w16sdtdh wp14">
+<w:footnotes xmlns:wpc="http://schemas.microsoft.com/office/word/2010/wordprocessingCanvas" xmlns:cx="http://schemas.microsoft.com/office/drawing/2014/chartex" xmlns:cx1="http://schemas.microsoft.com/office/drawing/2015/9/8/chartex" xmlns:cx2="http://schemas.microsoft.com/office/drawing/2015/10/21/chartex" xmlns:cx3="http://schemas.microsoft.com/office/drawing/2016/5/9/chartex" xmlns:cx4="http://schemas.microsoft.com/office/drawing/2016/5/10/chartex" xmlns:cx5="http://schemas.microsoft.com/office/drawing/2016/5/11/chartex" xmlns:cx6="http://schemas.microsoft.com/office/drawing/2016/5/12/chartex" xmlns:cx7="http://schemas.microsoft.com/office/drawing/2016/5/13/chartex" xmlns:cx8="http://schemas.microsoft.com/office/drawing/2016/5/14/chartex" xmlns:mc="http://schemas.openxmlformats.org/markup-compatibility/2006" xmlns:aink="http://schemas.microsoft.com/office/drawing/2016/ink" xmlns:am3d="http://schemas.microsoft.com/office/drawing/2017/model3d" xmlns:o="urn:schemas-microsoft-com:office:office" xmlns:oel="http://schemas.microsoft.com/office/2019/extlst" xmlns:r="http://schemas.openxmlformats.org/officeDocument/2006/relationships" xmlns:m="http://schemas.openxmlformats.org/officeDocument/2006/math" xmlns:v="urn:schemas-microsoft-com:vml" xmlns:wp14="http://schemas.microsoft.com/office/word/2010/wordprocessingDrawing" xmlns:wp="http://schemas.openxmlformats.org/drawingml/2006/wordprocessingDrawing" xmlns:w10="urn:schemas-microsoft-com:office:word" xmlns:w="http://schemas.openxmlformats.org/wordprocessingml/2006/main" xmlns:w14="http://schemas.microsoft.com/office/word/2010/wordml" xmlns:w15="http://schemas.microsoft.com/office/word/2012/wordml" xmlns:w16cex="http://schemas.microsoft.com/office/word/2018/wordml/cex" xmlns:w16cid="http://schemas.microsoft.com/office/word/2016/wordml/cid" xmlns:w16="http://schemas.microsoft.com/office/word/2018/wordml" xmlns:w16du="http://schemas.microsoft.com/office/word/2023/wordml/word16du" xmlns:w16sdtdh="http://schemas.microsoft.com/office/word/2020/wordml/sdtdatahash" xmlns:w16se="http://schemas.microsoft.com/office/word/2015/wordml/symex" xmlns:wpg="http://schemas.microsoft.com/office/word/2010/wordprocessingGroup" xmlns:wpi="http://schemas.microsoft.com/office/word/2010/wordprocessingInk" xmlns:wne="http://schemas.microsoft.com/office/word/2006/wordml" xmlns:wps="http://schemas.microsoft.com/office/word/2010/wordprocessingShape" mc:Ignorable="w14 w15 w16se w16cid w16 w16cex w16sdtdh w16du wp14">
   <w:footnote w:type="separator" w:id="-1">
     <w:p>
       <w:pPr>
@@ -10454,7 +10416,7 @@
 </file>
 
 <file path=word/numbering.xml><?xml version="1.0" encoding="utf-8"?>
-<w:numbering xmlns:wpc="http://schemas.microsoft.com/office/word/2010/wordprocessingCanvas" xmlns:cx="http://schemas.microsoft.com/office/drawing/2014/chartex" xmlns:cx1="http://schemas.microsoft.com/office/drawing/2015/9/8/chartex" xmlns:cx2="http://schemas.microsoft.com/office/drawing/2015/10/21/chartex" xmlns:cx3="http://schemas.microsoft.com/office/drawing/2016/5/9/chartex" xmlns:cx4="http://schemas.microsoft.com/office/drawing/2016/5/10/chartex" xmlns:cx5="http://schemas.microsoft.com/office/drawing/2016/5/11/chartex" xmlns:cx6="http://schemas.microsoft.com/office/drawing/2016/5/12/chartex" xmlns:cx7="http://schemas.microsoft.com/office/drawing/2016/5/13/chartex" xmlns:cx8="http://schemas.microsoft.com/office/drawing/2016/5/14/chartex" xmlns:mc="http://schemas.openxmlformats.org/markup-compatibility/2006" xmlns:aink="http://schemas.microsoft.com/office/drawing/2016/ink" xmlns:am3d="http://schemas.microsoft.com/office/drawing/2017/model3d" xmlns:o="urn:schemas-microsoft-com:office:office" xmlns:r="http://schemas.openxmlformats.org/officeDocument/2006/relationships" xmlns:m="http://schemas.openxmlformats.org/officeDocument/2006/math" xmlns:v="urn:schemas-microsoft-com:vml" xmlns:wp14="http://schemas.microsoft.com/office/word/2010/wordprocessingDrawing" xmlns:wp="http://schemas.openxmlformats.org/drawingml/2006/wordprocessingDrawing" xmlns:w10="urn:schemas-microsoft-com:office:word" xmlns:w="http://schemas.openxmlformats.org/wordprocessingml/2006/main" xmlns:w14="http://schemas.microsoft.com/office/word/2010/wordml" xmlns:w15="http://schemas.microsoft.com/office/word/2012/wordml" xmlns:w16cex="http://schemas.microsoft.com/office/word/2018/wordml/cex" xmlns:w16cid="http://schemas.microsoft.com/office/word/2016/wordml/cid" xmlns:w16="http://schemas.microsoft.com/office/word/2018/wordml" xmlns:w16sdtdh="http://schemas.microsoft.com/office/word/2020/wordml/sdtdatahash" xmlns:w16se="http://schemas.microsoft.com/office/word/2015/wordml/symex" xmlns:wpg="http://schemas.microsoft.com/office/word/2010/wordprocessingGroup" xmlns:wpi="http://schemas.microsoft.com/office/word/2010/wordprocessingInk" xmlns:wne="http://schemas.microsoft.com/office/word/2006/wordml" xmlns:wps="http://schemas.microsoft.com/office/word/2010/wordprocessingShape" mc:Ignorable="w14 w15 w16se w16cid w16 w16cex w16sdtdh wp14">
+<w:numbering xmlns:wpc="http://schemas.microsoft.com/office/word/2010/wordprocessingCanvas" xmlns:cx="http://schemas.microsoft.com/office/drawing/2014/chartex" xmlns:cx1="http://schemas.microsoft.com/office/drawing/2015/9/8/chartex" xmlns:cx2="http://schemas.microsoft.com/office/drawing/2015/10/21/chartex" xmlns:cx3="http://schemas.microsoft.com/office/drawing/2016/5/9/chartex" xmlns:cx4="http://schemas.microsoft.com/office/drawing/2016/5/10/chartex" xmlns:cx5="http://schemas.microsoft.com/office/drawing/2016/5/11/chartex" xmlns:cx6="http://schemas.microsoft.com/office/drawing/2016/5/12/chartex" xmlns:cx7="http://schemas.microsoft.com/office/drawing/2016/5/13/chartex" xmlns:cx8="http://schemas.microsoft.com/office/drawing/2016/5/14/chartex" xmlns:mc="http://schemas.openxmlformats.org/markup-compatibility/2006" xmlns:aink="http://schemas.microsoft.com/office/drawing/2016/ink" xmlns:am3d="http://schemas.microsoft.com/office/drawing/2017/model3d" xmlns:o="urn:schemas-microsoft-com:office:office" xmlns:oel="http://schemas.microsoft.com/office/2019/extlst" xmlns:r="http://schemas.openxmlformats.org/officeDocument/2006/relationships" xmlns:m="http://schemas.openxmlformats.org/officeDocument/2006/math" xmlns:v="urn:schemas-microsoft-com:vml" xmlns:wp14="http://schemas.microsoft.com/office/word/2010/wordprocessingDrawing" xmlns:wp="http://schemas.openxmlformats.org/drawingml/2006/wordprocessingDrawing" xmlns:w10="urn:schemas-microsoft-com:office:word" xmlns:w="http://schemas.openxmlformats.org/wordprocessingml/2006/main" xmlns:w14="http://schemas.microsoft.com/office/word/2010/wordml" xmlns:w15="http://schemas.microsoft.com/office/word/2012/wordml" xmlns:w16cex="http://schemas.microsoft.com/office/word/2018/wordml/cex" xmlns:w16cid="http://schemas.microsoft.com/office/word/2016/wordml/cid" xmlns:w16="http://schemas.microsoft.com/office/word/2018/wordml" xmlns:w16du="http://schemas.microsoft.com/office/word/2023/wordml/word16du" xmlns:w16sdtdh="http://schemas.microsoft.com/office/word/2020/wordml/sdtdatahash" xmlns:w16se="http://schemas.microsoft.com/office/word/2015/wordml/symex" xmlns:wpg="http://schemas.microsoft.com/office/word/2010/wordprocessingGroup" xmlns:wpi="http://schemas.microsoft.com/office/word/2010/wordprocessingInk" xmlns:wne="http://schemas.microsoft.com/office/word/2006/wordml" xmlns:wps="http://schemas.microsoft.com/office/word/2010/wordprocessingShape" mc:Ignorable="w14 w15 w16se w16cid w16 w16cex w16sdtdh w16du wp14">
   <w:abstractNum w:abstractNumId="0" w15:restartNumberingAfterBreak="0">
     <w:nsid w:val="05BE06CE"/>
     <w:multiLevelType w:val="hybridMultilevel"/>
@@ -11939,40 +11901,40 @@
       </w:rPr>
     </w:lvl>
   </w:abstractNum>
-  <w:num w:numId="1">
+  <w:num w:numId="1" w16cid:durableId="615143671">
     <w:abstractNumId w:val="3"/>
   </w:num>
-  <w:num w:numId="2">
+  <w:num w:numId="2" w16cid:durableId="2073579329">
     <w:abstractNumId w:val="15"/>
   </w:num>
-  <w:num w:numId="3">
+  <w:num w:numId="3" w16cid:durableId="1112434158">
     <w:abstractNumId w:val="5"/>
   </w:num>
-  <w:num w:numId="4">
+  <w:num w:numId="4" w16cid:durableId="692463969">
     <w:abstractNumId w:val="4"/>
   </w:num>
-  <w:num w:numId="5">
+  <w:num w:numId="5" w16cid:durableId="1239053430">
     <w:abstractNumId w:val="11"/>
   </w:num>
-  <w:num w:numId="6">
+  <w:num w:numId="6" w16cid:durableId="946085739">
     <w:abstractNumId w:val="14"/>
   </w:num>
-  <w:num w:numId="7">
+  <w:num w:numId="7" w16cid:durableId="1625228129">
     <w:abstractNumId w:val="1"/>
   </w:num>
-  <w:num w:numId="8">
+  <w:num w:numId="8" w16cid:durableId="955478180">
     <w:abstractNumId w:val="2"/>
   </w:num>
-  <w:num w:numId="9">
+  <w:num w:numId="9" w16cid:durableId="1095437168">
     <w:abstractNumId w:val="7"/>
   </w:num>
-  <w:num w:numId="10">
+  <w:num w:numId="10" w16cid:durableId="1950117608">
     <w:abstractNumId w:val="0"/>
   </w:num>
-  <w:num w:numId="11">
+  <w:num w:numId="11" w16cid:durableId="1170605565">
     <w:abstractNumId w:val="13"/>
   </w:num>
-  <w:num w:numId="12">
+  <w:num w:numId="12" w16cid:durableId="351031766">
     <w:abstractNumId w:val="12"/>
     <w:lvlOverride w:ilvl="0">
       <w:startOverride w:val="1"/>
@@ -12002,23 +11964,23 @@
       <w:startOverride w:val="1"/>
     </w:lvlOverride>
   </w:num>
-  <w:num w:numId="13">
+  <w:num w:numId="13" w16cid:durableId="716471506">
     <w:abstractNumId w:val="9"/>
   </w:num>
-  <w:num w:numId="14">
+  <w:num w:numId="14" w16cid:durableId="2000771503">
     <w:abstractNumId w:val="6"/>
   </w:num>
-  <w:num w:numId="15">
+  <w:num w:numId="15" w16cid:durableId="1065908159">
     <w:abstractNumId w:val="10"/>
   </w:num>
-  <w:num w:numId="16">
+  <w:num w:numId="16" w16cid:durableId="261690755">
     <w:abstractNumId w:val="8"/>
   </w:num>
 </w:numbering>
 </file>
 
 <file path=word/styles.xml><?xml version="1.0" encoding="utf-8"?>
-<w:styles xmlns:mc="http://schemas.openxmlformats.org/markup-compatibility/2006" xmlns:r="http://schemas.openxmlformats.org/officeDocument/2006/relationships" xmlns:w="http://schemas.openxmlformats.org/wordprocessingml/2006/main" xmlns:w14="http://schemas.microsoft.com/office/word/2010/wordml" xmlns:w15="http://schemas.microsoft.com/office/word/2012/wordml" xmlns:w16cex="http://schemas.microsoft.com/office/word/2018/wordml/cex" xmlns:w16cid="http://schemas.microsoft.com/office/word/2016/wordml/cid" xmlns:w16="http://schemas.microsoft.com/office/word/2018/wordml" xmlns:w16sdtdh="http://schemas.microsoft.com/office/word/2020/wordml/sdtdatahash" xmlns:w16se="http://schemas.microsoft.com/office/word/2015/wordml/symex" mc:Ignorable="w14 w15 w16se w16cid w16 w16cex w16sdtdh">
+<w:styles xmlns:mc="http://schemas.openxmlformats.org/markup-compatibility/2006" xmlns:r="http://schemas.openxmlformats.org/officeDocument/2006/relationships" xmlns:w="http://schemas.openxmlformats.org/wordprocessingml/2006/main" xmlns:w14="http://schemas.microsoft.com/office/word/2010/wordml" xmlns:w15="http://schemas.microsoft.com/office/word/2012/wordml" xmlns:w16cex="http://schemas.microsoft.com/office/word/2018/wordml/cex" xmlns:w16cid="http://schemas.microsoft.com/office/word/2016/wordml/cid" xmlns:w16="http://schemas.microsoft.com/office/word/2018/wordml" xmlns:w16du="http://schemas.microsoft.com/office/word/2023/wordml/word16du" xmlns:w16sdtdh="http://schemas.microsoft.com/office/word/2020/wordml/sdtdatahash" xmlns:w16se="http://schemas.microsoft.com/office/word/2015/wordml/symex" mc:Ignorable="w14 w15 w16se w16cid w16 w16cex w16sdtdh w16du">
   <w:docDefaults>
     <w:rPrDefault>
       <w:rPr>

</xml_diff>